<commit_message>
updating files to working script for Python
</commit_message>
<xml_diff>
--- a/Overview+To-Do's.docx
+++ b/Overview+To-Do's.docx
@@ -2,6 +2,11 @@
 <file path=word/document.xml><?xml version="1.0" encoding="utf-8"?>
 <w:document xmlns:wpc="http://schemas.microsoft.com/office/word/2010/wordprocessingCanvas" xmlns:cx="http://schemas.microsoft.com/office/drawing/2014/chartex" xmlns:cx1="http://schemas.microsoft.com/office/drawing/2015/9/8/chartex" xmlns:cx2="http://schemas.microsoft.com/office/drawing/2015/10/21/chartex" xmlns:cx3="http://schemas.microsoft.com/office/drawing/2016/5/9/chartex" xmlns:cx4="http://schemas.microsoft.com/office/drawing/2016/5/10/chartex" xmlns:cx5="http://schemas.microsoft.com/office/drawing/2016/5/11/chartex" xmlns:cx6="http://schemas.microsoft.com/office/drawing/2016/5/12/chartex" xmlns:cx7="http://schemas.microsoft.com/office/drawing/2016/5/13/chartex" xmlns:cx8="http://schemas.microsoft.com/office/drawing/2016/5/14/chartex" xmlns:mc="http://schemas.openxmlformats.org/markup-compatibility/2006" xmlns:aink="http://schemas.microsoft.com/office/drawing/2016/ink" xmlns:am3d="http://schemas.microsoft.com/office/drawing/2017/model3d" xmlns:o="urn:schemas-microsoft-com:office:office" xmlns:oel="http://schemas.microsoft.com/office/2019/extlst" xmlns:r="http://schemas.openxmlformats.org/officeDocument/2006/relationships" xmlns:m="http://schemas.openxmlformats.org/officeDocument/2006/math" xmlns:v="urn:schemas-microsoft-com:vml" xmlns:wp14="http://schemas.microsoft.com/office/word/2010/wordprocessingDrawing" xmlns:wp="http://schemas.openxmlformats.org/drawingml/2006/wordprocessingDrawing" xmlns:w10="urn:schemas-microsoft-com:office:word" xmlns:w="http://schemas.openxmlformats.org/wordprocessingml/2006/main" xmlns:w14="http://schemas.microsoft.com/office/word/2010/wordml" xmlns:w15="http://schemas.microsoft.com/office/word/2012/wordml" xmlns:w16cex="http://schemas.microsoft.com/office/word/2018/wordml/cex" xmlns:w16cid="http://schemas.microsoft.com/office/word/2016/wordml/cid" xmlns:w16="http://schemas.microsoft.com/office/word/2018/wordml" xmlns:w16sdtdh="http://schemas.microsoft.com/office/word/2020/wordml/sdtdatahash" xmlns:w16se="http://schemas.microsoft.com/office/word/2015/wordml/symex" xmlns:wpg="http://schemas.microsoft.com/office/word/2010/wordprocessingGroup" xmlns:wpi="http://schemas.microsoft.com/office/word/2010/wordprocessingInk" xmlns:wne="http://schemas.microsoft.com/office/word/2006/wordml" xmlns:wps="http://schemas.microsoft.com/office/word/2010/wordprocessingShape" mc:Ignorable="w14 w15 w16se w16cid w16 w16cex w16sdtdh wp14">
   <w:body>
+    <w:p>
+      <w:pPr>
+        <w:pStyle w:val="Title"/>
+      </w:pPr>
+    </w:p>
     <w:p>
       <w:pPr>
         <w:pStyle w:val="ListParagraph"/>
@@ -18,9 +23,48 @@
           <w:rPr>
             <w:rStyle w:val="Hyperlink"/>
           </w:rPr>
-          <w:t>https://www.espn.com/nfl/game/_/gameId/401437752</w:t>
+          <w:t>https://www.espn.com/nfl/g</w:t>
+        </w:r>
+        <w:r>
+          <w:rPr>
+            <w:rStyle w:val="Hyperlink"/>
+          </w:rPr>
+          <w:t>a</w:t>
+        </w:r>
+        <w:r>
+          <w:rPr>
+            <w:rStyle w:val="Hyperlink"/>
+          </w:rPr>
+          <w:t>me/_/gameId/401437752</w:t>
         </w:r>
       </w:hyperlink>
+    </w:p>
+    <w:p>
+      <w:pPr>
+        <w:pStyle w:val="ListParagraph"/>
+        <w:numPr>
+          <w:ilvl w:val="1"/>
+          <w:numId w:val="1"/>
+        </w:numPr>
+      </w:pPr>
+      <w:r>
+        <w:t>Figured out how to go to the page and find the graph with the mouse</w:t>
+      </w:r>
+    </w:p>
+    <w:p>
+      <w:pPr>
+        <w:pStyle w:val="ListParagraph"/>
+        <w:numPr>
+          <w:ilvl w:val="1"/>
+          <w:numId w:val="1"/>
+        </w:numPr>
+      </w:pPr>
+      <w:r>
+        <w:t xml:space="preserve">Next step is to add function(s) for </w:t>
+      </w:r>
+      <w:r>
+        <w:t xml:space="preserve">… (was typing &amp; forgot, what </w:t>
+      </w:r>
     </w:p>
     <w:p>
       <w:pPr>
@@ -110,7 +154,7 @@
         <w:rFonts w:hint="default"/>
       </w:rPr>
     </w:lvl>
-    <w:lvl w:ilvl="1" w:tplc="04090019" w:tentative="1">
+    <w:lvl w:ilvl="1" w:tplc="04090019">
       <w:start w:val="1"/>
       <w:numFmt w:val="lowerLetter"/>
       <w:lvlText w:val="%2."/>
@@ -649,6 +693,52 @@
       <w:shd w:val="clear" w:color="auto" w:fill="E1DFDD"/>
     </w:rPr>
   </w:style>
+  <w:style w:type="paragraph" w:styleId="Title">
+    <w:name w:val="Title"/>
+    <w:basedOn w:val="Normal"/>
+    <w:next w:val="Normal"/>
+    <w:link w:val="TitleChar"/>
+    <w:uiPriority w:val="10"/>
+    <w:qFormat/>
+    <w:rsid w:val="003749FA"/>
+    <w:pPr>
+      <w:spacing w:after="0" w:line="240" w:lineRule="auto"/>
+      <w:contextualSpacing/>
+    </w:pPr>
+    <w:rPr>
+      <w:rFonts w:asciiTheme="majorHAnsi" w:eastAsiaTheme="majorEastAsia" w:hAnsiTheme="majorHAnsi" w:cstheme="majorBidi"/>
+      <w:spacing w:val="-10"/>
+      <w:kern w:val="28"/>
+      <w:sz w:val="56"/>
+      <w:szCs w:val="56"/>
+    </w:rPr>
+  </w:style>
+  <w:style w:type="character" w:customStyle="1" w:styleId="TitleChar">
+    <w:name w:val="Title Char"/>
+    <w:basedOn w:val="DefaultParagraphFont"/>
+    <w:link w:val="Title"/>
+    <w:uiPriority w:val="10"/>
+    <w:rsid w:val="003749FA"/>
+    <w:rPr>
+      <w:rFonts w:asciiTheme="majorHAnsi" w:eastAsiaTheme="majorEastAsia" w:hAnsiTheme="majorHAnsi" w:cstheme="majorBidi"/>
+      <w:spacing w:val="-10"/>
+      <w:kern w:val="28"/>
+      <w:sz w:val="56"/>
+      <w:szCs w:val="56"/>
+    </w:rPr>
+  </w:style>
+  <w:style w:type="character" w:styleId="FollowedHyperlink">
+    <w:name w:val="FollowedHyperlink"/>
+    <w:basedOn w:val="DefaultParagraphFont"/>
+    <w:uiPriority w:val="99"/>
+    <w:semiHidden/>
+    <w:unhideWhenUsed/>
+    <w:rsid w:val="003749FA"/>
+    <w:rPr>
+      <w:color w:val="954F72" w:themeColor="followedHyperlink"/>
+      <w:u w:val="single"/>
+    </w:rPr>
+  </w:style>
 </w:styles>
 </file>
 

</xml_diff>